<commit_message>
added set.seed to make results consistent
</commit_message>
<xml_diff>
--- a/07Lab.docx
+++ b/07Lab.docx
@@ -783,6 +783,14 @@
     </w:p>
     <w:p>
       <w:pPr>
+        <w:pStyle w:val="FirstParagraph"/>
+      </w:pPr>
+      <w:r>
+        <w:t xml:space="preserve">Note that we set the seed of the random number generator, so that we all get the same results for our permutations.</w:t>
+      </w:r>
+    </w:p>
+    <w:p>
+      <w:pPr>
         <w:pStyle w:val="SourceCode"/>
       </w:pPr>
       <w:r>
@@ -841,6 +849,30 @@
       </w:r>
       <w:r>
         <w:br/>
+      </w:r>
+      <w:r>
+        <w:rPr>
+          <w:rStyle w:val="FunctionTok"/>
+        </w:rPr>
+        <w:t xml:space="preserve">set.seed</w:t>
+      </w:r>
+      <w:r>
+        <w:rPr>
+          <w:rStyle w:val="NormalTok"/>
+        </w:rPr>
+        <w:t xml:space="preserve">(</w:t>
+      </w:r>
+      <w:r>
+        <w:rPr>
+          <w:rStyle w:val="DecValTok"/>
+        </w:rPr>
+        <w:t xml:space="preserve">11</w:t>
+      </w:r>
+      <w:r>
+        <w:rPr>
+          <w:rStyle w:val="NormalTok"/>
+        </w:rPr>
+        <w:t xml:space="preserve">)</w:t>
       </w:r>
       <w:r>
         <w:br/>

</xml_diff>